<commit_message>
added the proper documents
</commit_message>
<xml_diff>
--- a/client/public/resumes/Richard_Lechko_Resume.docx
+++ b/client/public/resumes/Richard_Lechko_Resume.docx
@@ -17,8 +17,8 @@
         </w:pBdr>
         <w:shd w:fill="auto" w:val="clear"/>
         <w:spacing w:after="0" w:before="0" w:line="240" w:lineRule="auto"/>
-        <w:ind w:left="0" w:right="4264.9114990234375" w:firstLine="0"/>
-        <w:jc w:val="right"/>
+        <w:ind w:left="0" w:right="-330" w:firstLine="0"/>
+        <w:jc w:val="center"/>
         <w:rPr>
           <w:rFonts w:ascii="Garamond" w:cs="Garamond" w:eastAsia="Garamond" w:hAnsi="Garamond"/>
           <w:b w:val="1"/>
@@ -66,7 +66,7 @@
         </w:pBdr>
         <w:shd w:fill="auto" w:val="clear"/>
         <w:spacing w:after="0" w:before="69.98046875" w:line="240" w:lineRule="auto"/>
-        <w:ind w:left="0" w:right="0" w:firstLine="0"/>
+        <w:ind w:left="0" w:right="-330" w:firstLine="0"/>
         <w:jc w:val="center"/>
         <w:rPr>
           <w:rFonts w:ascii="Garamond" w:cs="Garamond" w:eastAsia="Garamond" w:hAnsi="Garamond"/>
@@ -373,7 +373,7 @@
         </w:pBdr>
         <w:shd w:fill="auto" w:val="clear"/>
         <w:spacing w:after="0" w:before="335.831298828125" w:line="234.45984363555908" w:lineRule="auto"/>
-        <w:ind w:left="0" w:right="803.828125" w:firstLine="24.640045166015625"/>
+        <w:ind w:left="0" w:right="-330" w:firstLine="24.640045166015625"/>
         <w:jc w:val="left"/>
         <w:rPr>
           <w:rFonts w:ascii="Garamond" w:cs="Garamond" w:eastAsia="Garamond" w:hAnsi="Garamond"/>
@@ -394,48 +394,12 @@
           <w:rFonts w:ascii="Garamond" w:cs="Garamond" w:eastAsia="Garamond" w:hAnsi="Garamond"/>
           <w:rtl w:val="0"/>
         </w:rPr>
-        <w:t xml:space="preserve">Software</w:t>
-      </w:r>
-      <w:r>
-        <w:rPr>
-          <w:rFonts w:ascii="Garamond" w:cs="Garamond" w:eastAsia="Garamond" w:hAnsi="Garamond"/>
-          <w:b w:val="0"/>
-          <w:i w:val="0"/>
-          <w:smallCaps w:val="0"/>
-          <w:strike w:val="0"/>
-          <w:color w:val="000000"/>
-          <w:sz w:val="22"/>
-          <w:szCs w:val="22"/>
-          <w:u w:val="none"/>
-          <w:shd w:fill="auto" w:val="clear"/>
-          <w:vertAlign w:val="baseline"/>
-          <w:rtl w:val="0"/>
-        </w:rPr>
-        <w:t xml:space="preserve"> Engineer </w:t>
-      </w:r>
-      <w:r>
-        <w:rPr>
-          <w:rFonts w:ascii="Garamond" w:cs="Garamond" w:eastAsia="Garamond" w:hAnsi="Garamond"/>
-          <w:rtl w:val="0"/>
-        </w:rPr>
-        <w:t xml:space="preserve">s</w:t>
-      </w:r>
-      <w:r>
-        <w:rPr>
-          <w:rFonts w:ascii="Garamond" w:cs="Garamond" w:eastAsia="Garamond" w:hAnsi="Garamond"/>
-          <w:b w:val="0"/>
-          <w:i w:val="0"/>
-          <w:smallCaps w:val="0"/>
-          <w:strike w:val="0"/>
-          <w:color w:val="000000"/>
-          <w:sz w:val="22"/>
-          <w:szCs w:val="22"/>
-          <w:u w:val="none"/>
-          <w:shd w:fill="auto" w:val="clear"/>
-          <w:vertAlign w:val="baseline"/>
-          <w:rtl w:val="0"/>
-        </w:rPr>
-        <w:t xml:space="preserve">tudent at DePaul University, focusing on creating efficient web applications. </w:t>
+        <w:t xml:space="preserve">Software Engineer student at DePaul University, focusing on creating efficient web applications.</w:t>
+      </w:r>
+      <w:r>
+        <w:rPr>
+          <w:rtl w:val="0"/>
+        </w:rPr>
       </w:r>
     </w:p>
     <w:p>
@@ -453,7 +417,7 @@
         </w:pBdr>
         <w:shd w:fill="auto" w:val="clear"/>
         <w:spacing w:after="0" w:before="323.57421875" w:line="240" w:lineRule="auto"/>
-        <w:ind w:left="22.220077514648438" w:right="0" w:firstLine="0"/>
+        <w:ind w:left="22.220077514648438" w:right="-330" w:firstLine="0"/>
         <w:jc w:val="left"/>
         <w:rPr>
           <w:rFonts w:ascii="Garamond" w:cs="Garamond" w:eastAsia="Garamond" w:hAnsi="Garamond"/>
@@ -488,20 +452,8 @@
       </w:r>
       <w:r>
         <w:rPr>
-          <w:rFonts w:ascii="Garamond" w:cs="Garamond" w:eastAsia="Garamond" w:hAnsi="Garamond"/>
-          <w:b w:val="1"/>
-          <w:i w:val="0"/>
-          <w:smallCaps w:val="0"/>
-          <w:strike w:val="0"/>
-          <w:color w:val="000000"/>
-          <w:sz w:val="22"/>
-          <w:szCs w:val="22"/>
-          <w:u w:val="none"/>
-          <w:shd w:fill="auto" w:val="clear"/>
-          <w:vertAlign w:val="baseline"/>
-          <w:rtl w:val="0"/>
-        </w:rPr>
-        <w:t xml:space="preserve"> </w:t>
+          <w:rtl w:val="0"/>
+        </w:rPr>
       </w:r>
     </w:p>
     <w:p>
@@ -519,7 +471,7 @@
         </w:pBdr>
         <w:shd w:fill="auto" w:val="clear"/>
         <w:spacing w:after="0" w:before="38.7548828125" w:line="240" w:lineRule="auto"/>
-        <w:ind w:left="0" w:right="0" w:firstLine="0"/>
+        <w:ind w:left="0" w:right="-330" w:firstLine="0"/>
         <w:jc w:val="left"/>
         <w:rPr>
           <w:rFonts w:ascii="Garamond" w:cs="Garamond" w:eastAsia="Garamond" w:hAnsi="Garamond"/>
@@ -581,7 +533,40 @@
           <w:vertAlign w:val="baseline"/>
           <w:rtl w:val="0"/>
         </w:rPr>
-        <w:t xml:space="preserve">B.S. in IT</w:t>
+        <w:t xml:space="preserve">B.S. in IT </w:t>
+        <w:tab/>
+        <w:tab/>
+        <w:tab/>
+        <w:tab/>
+        <w:tab/>
+        <w:tab/>
+        <w:tab/>
+        <w:tab/>
+        <w:t xml:space="preserve">Sep 2022 </w:t>
+      </w:r>
+      <w:r>
+        <w:rPr>
+          <w:rFonts w:ascii="Garamond" w:cs="Garamond" w:eastAsia="Garamond" w:hAnsi="Garamond"/>
+          <w:rtl w:val="0"/>
+        </w:rPr>
+        <w:t xml:space="preserve">– </w:t>
+      </w:r>
+      <w:r>
+        <w:rPr>
+          <w:rFonts w:ascii="Garamond" w:cs="Garamond" w:eastAsia="Garamond" w:hAnsi="Garamond"/>
+          <w:b w:val="0"/>
+          <w:i w:val="0"/>
+          <w:smallCaps w:val="0"/>
+          <w:strike w:val="0"/>
+          <w:color w:val="000000"/>
+          <w:sz w:val="22"/>
+          <w:szCs w:val="22"/>
+          <w:u w:val="none"/>
+          <w:shd w:fill="auto" w:val="clear"/>
+          <w:vertAlign w:val="baseline"/>
+          <w:rtl w:val="0"/>
+        </w:rPr>
+        <w:t xml:space="preserve">Jun 2026</w:t>
       </w:r>
       <w:r>
         <w:rPr>
@@ -604,7 +589,7 @@
         </w:pBdr>
         <w:shd w:fill="auto" w:val="clear"/>
         <w:spacing w:after="0" w:before="38.7548828125" w:line="240" w:lineRule="auto"/>
-        <w:ind w:left="0" w:right="0" w:firstLine="0"/>
+        <w:ind w:left="0" w:right="-330" w:firstLine="0"/>
         <w:jc w:val="left"/>
         <w:rPr>
           <w:rFonts w:ascii="Garamond" w:cs="Garamond" w:eastAsia="Garamond" w:hAnsi="Garamond"/>
@@ -631,7 +616,7 @@
         </w:pBdr>
         <w:shd w:fill="auto" w:val="clear"/>
         <w:spacing w:after="0" w:before="38.7548828125" w:line="240" w:lineRule="auto"/>
-        <w:ind w:left="0" w:right="0" w:firstLine="0"/>
+        <w:ind w:left="0" w:right="-330" w:firstLine="0"/>
         <w:jc w:val="left"/>
         <w:rPr>
           <w:rFonts w:ascii="Garamond" w:cs="Garamond" w:eastAsia="Garamond" w:hAnsi="Garamond"/>
@@ -719,7 +704,7 @@
           <w:vertAlign w:val="baseline"/>
           <w:rtl w:val="0"/>
         </w:rPr>
-        <w:t xml:space="preserve">Developed server-side applications and APIs using React following MVC architecture principles.        </w:t>
+        <w:t xml:space="preserve">Developed server-side applications and APIs using React following MVC architecture principles.             </w:t>
       </w:r>
       <w:r>
         <w:rPr>
@@ -784,7 +769,7 @@
           <w:rFonts w:ascii="Garamond" w:cs="Garamond" w:eastAsia="Garamond" w:hAnsi="Garamond"/>
           <w:rtl w:val="0"/>
         </w:rPr>
-        <w:t xml:space="preserve">Built GUIs for web and desktop apps using a visual IDE with focus on event-driven controls. </w:t>
+        <w:t xml:space="preserve">Built GUIs for web and desktop apps using a visual IDE with focus on event-driven controls.     </w:t>
       </w:r>
       <w:r>
         <w:rPr>
@@ -809,6 +794,23 @@
           <w:rtl w:val="0"/>
         </w:rPr>
         <w:t xml:space="preserve">: Explored advanced web frameworks with emphasis on responsive design and library comparisons.</w:t>
+      </w:r>
+      <w:r>
+        <w:rPr>
+          <w:rFonts w:ascii="Garamond" w:cs="Garamond" w:eastAsia="Garamond" w:hAnsi="Garamond"/>
+          <w:b w:val="1"/>
+          <w:i w:val="0"/>
+          <w:smallCaps w:val="0"/>
+          <w:strike w:val="0"/>
+          <w:color w:val="000000"/>
+          <w:sz w:val="22"/>
+          <w:szCs w:val="22"/>
+          <w:u w:val="none"/>
+          <w:shd w:fill="auto" w:val="clear"/>
+          <w:vertAlign w:val="baseline"/>
+          <w:rtl w:val="0"/>
+        </w:rPr>
+        <w:t xml:space="preserve"> </w:t>
       </w:r>
       <w:r>
         <w:rPr>
@@ -818,48 +820,18 @@
     </w:p>
     <w:p>
       <w:pPr>
-        <w:keepNext w:val="0"/>
-        <w:keepLines w:val="0"/>
-        <w:pageBreakBefore w:val="0"/>
         <w:widowControl w:val="0"/>
-        <w:pBdr>
-          <w:top w:space="0" w:sz="0" w:val="nil"/>
-          <w:left w:space="0" w:sz="0" w:val="nil"/>
-          <w:bottom w:space="0" w:sz="0" w:val="nil"/>
-          <w:right w:space="0" w:sz="0" w:val="nil"/>
-          <w:between w:space="0" w:sz="0" w:val="nil"/>
-        </w:pBdr>
-        <w:shd w:fill="auto" w:val="clear"/>
-        <w:spacing w:after="0" w:before="315.34423828125" w:line="240" w:lineRule="auto"/>
-        <w:ind w:left="22.220077514648438" w:right="0" w:firstLine="0"/>
-        <w:jc w:val="left"/>
-        <w:rPr>
-          <w:rFonts w:ascii="Garamond" w:cs="Garamond" w:eastAsia="Garamond" w:hAnsi="Garamond"/>
-          <w:b w:val="1"/>
-          <w:i w:val="0"/>
-          <w:smallCaps w:val="0"/>
-          <w:strike w:val="0"/>
-          <w:color w:val="000000"/>
-          <w:sz w:val="22"/>
-          <w:szCs w:val="22"/>
-          <w:u w:val="none"/>
-          <w:shd w:fill="auto" w:val="clear"/>
-          <w:vertAlign w:val="baseline"/>
+        <w:spacing w:before="315.34423828125" w:line="240" w:lineRule="auto"/>
+        <w:ind w:left="22.220077514648438" w:right="-330" w:firstLine="0"/>
+        <w:rPr>
+          <w:rFonts w:ascii="Garamond" w:cs="Garamond" w:eastAsia="Garamond" w:hAnsi="Garamond"/>
         </w:rPr>
       </w:pPr>
       <w:r>
         <w:rPr>
           <w:rFonts w:ascii="Garamond" w:cs="Garamond" w:eastAsia="Garamond" w:hAnsi="Garamond"/>
           <w:b w:val="1"/>
-          <w:i w:val="0"/>
-          <w:smallCaps w:val="0"/>
-          <w:strike w:val="0"/>
-          <w:color w:val="000000"/>
-          <w:sz w:val="22"/>
-          <w:szCs w:val="22"/>
           <w:u w:val="single"/>
-          <w:shd w:fill="auto" w:val="clear"/>
-          <w:vertAlign w:val="baseline"/>
           <w:rtl w:val="0"/>
         </w:rPr>
         <w:t xml:space="preserve">EXPERIENCE</w:t>
@@ -868,64 +840,134 @@
         <w:rPr>
           <w:rFonts w:ascii="Garamond" w:cs="Garamond" w:eastAsia="Garamond" w:hAnsi="Garamond"/>
           <w:b w:val="1"/>
-          <w:i w:val="0"/>
-          <w:smallCaps w:val="0"/>
-          <w:strike w:val="0"/>
-          <w:color w:val="000000"/>
-          <w:sz w:val="22"/>
-          <w:szCs w:val="22"/>
-          <w:u w:val="none"/>
-          <w:shd w:fill="auto" w:val="clear"/>
-          <w:vertAlign w:val="baseline"/>
-          <w:rtl w:val="0"/>
-        </w:rPr>
-        <w:t xml:space="preserve"> </w:t>
+          <w:rtl w:val="0"/>
+        </w:rPr>
+        <w:tab/>
+        <w:t xml:space="preserve">               </w:t>
+        <w:tab/>
+        <w:tab/>
+        <w:tab/>
+        <w:tab/>
+        <w:tab/>
+        <w:tab/>
+        <w:tab/>
+        <w:tab/>
+        <w:tab/>
+        <w:tab/>
+        <w:tab/>
+        <w:t xml:space="preserve">Preferred Risk Administrators</w:t>
+      </w:r>
+      <w:r>
+        <w:rPr>
+          <w:rFonts w:ascii="Garamond" w:cs="Garamond" w:eastAsia="Garamond" w:hAnsi="Garamond"/>
+          <w:rtl w:val="0"/>
+        </w:rPr>
+        <w:t xml:space="preserve"> | Bedford Park, IL                      </w:t>
+        <w:tab/>
+        <w:tab/>
+        <w:tab/>
+        <w:tab/>
+        <w:tab/>
+        <w:t xml:space="preserve">               Aug 2025 – Present </w:t>
+      </w:r>
+      <w:r>
+        <w:rPr>
+          <w:rFonts w:ascii="Garamond" w:cs="Garamond" w:eastAsia="Garamond" w:hAnsi="Garamond"/>
+          <w:b w:val="1"/>
+          <w:rtl w:val="0"/>
+        </w:rPr>
+        <w:t xml:space="preserve">Full Stack Software Engineer Intern</w:t>
+      </w:r>
+      <w:r>
+        <w:rPr>
+          <w:rtl w:val="0"/>
+        </w:rPr>
       </w:r>
     </w:p>
     <w:p>
       <w:pPr>
-        <w:keepNext w:val="0"/>
-        <w:keepLines w:val="0"/>
-        <w:pageBreakBefore w:val="0"/>
         <w:widowControl w:val="0"/>
-        <w:pBdr>
-          <w:top w:space="0" w:sz="0" w:val="nil"/>
-          <w:left w:space="0" w:sz="0" w:val="nil"/>
-          <w:bottom w:space="0" w:sz="0" w:val="nil"/>
-          <w:right w:space="0" w:sz="0" w:val="nil"/>
-          <w:between w:space="0" w:sz="0" w:val="nil"/>
-        </w:pBdr>
-        <w:shd w:fill="auto" w:val="clear"/>
-        <w:spacing w:after="0" w:before="3.5302734375" w:line="244.67525482177734" w:lineRule="auto"/>
-        <w:ind w:left="27.060012817382812" w:right="2.550048828125" w:hanging="1.97998046875"/>
-        <w:jc w:val="left"/>
-        <w:rPr>
-          <w:rFonts w:ascii="Garamond" w:cs="Garamond" w:eastAsia="Garamond" w:hAnsi="Garamond"/>
-          <w:b w:val="1"/>
-          <w:i w:val="0"/>
-          <w:smallCaps w:val="0"/>
-          <w:strike w:val="0"/>
-          <w:color w:val="000000"/>
-          <w:sz w:val="22"/>
-          <w:szCs w:val="22"/>
-          <w:u w:val="none"/>
-          <w:shd w:fill="auto" w:val="clear"/>
-          <w:vertAlign w:val="baseline"/>
+        <w:spacing w:before="17.3248291015625" w:line="245.35637855529785" w:lineRule="auto"/>
+        <w:ind w:left="33.92005920410156" w:right="-330" w:firstLine="0"/>
+        <w:rPr>
+          <w:rFonts w:ascii="Garamond" w:cs="Garamond" w:eastAsia="Garamond" w:hAnsi="Garamond"/>
         </w:rPr>
       </w:pPr>
       <w:r>
         <w:rPr>
           <w:rFonts w:ascii="Garamond" w:cs="Garamond" w:eastAsia="Garamond" w:hAnsi="Garamond"/>
-          <w:b w:val="1"/>
-          <w:i w:val="0"/>
-          <w:smallCaps w:val="0"/>
-          <w:strike w:val="0"/>
-          <w:color w:val="000000"/>
-          <w:sz w:val="22"/>
-          <w:szCs w:val="22"/>
-          <w:u w:val="none"/>
-          <w:shd w:fill="auto" w:val="clear"/>
-          <w:vertAlign w:val="baseline"/>
+          <w:sz w:val="18"/>
+          <w:szCs w:val="18"/>
+          <w:rtl w:val="0"/>
+        </w:rPr>
+        <w:t xml:space="preserve">● </w:t>
+      </w:r>
+      <w:r>
+        <w:rPr>
+          <w:rFonts w:ascii="Garamond" w:cs="Garamond" w:eastAsia="Garamond" w:hAnsi="Garamond"/>
+          <w:rtl w:val="0"/>
+        </w:rPr>
+        <w:t xml:space="preserve">Develop web applications using React/Next.js frontend and .NET Core backend for insurance platforms.</w:t>
+      </w:r>
+      <w:r>
+        <w:rPr>
+          <w:rFonts w:ascii="Garamond" w:cs="Garamond" w:eastAsia="Garamond" w:hAnsi="Garamond"/>
+          <w:rtl w:val="0"/>
+        </w:rPr>
+        <w:tab/>
+        <w:tab/>
+        <w:t xml:space="preserve">                  </w:t>
+      </w:r>
+      <w:r>
+        <w:rPr>
+          <w:rFonts w:ascii="Garamond" w:cs="Garamond" w:eastAsia="Garamond" w:hAnsi="Garamond"/>
+          <w:sz w:val="18"/>
+          <w:szCs w:val="18"/>
+          <w:rtl w:val="0"/>
+        </w:rPr>
+        <w:t xml:space="preserve">● </w:t>
+      </w:r>
+      <w:r>
+        <w:rPr>
+          <w:rFonts w:ascii="Garamond" w:cs="Garamond" w:eastAsia="Garamond" w:hAnsi="Garamond"/>
+          <w:rtl w:val="0"/>
+        </w:rPr>
+        <w:t xml:space="preserve">Collaborate with cross-functional teams on microservices architecture and new feature development.</w:t>
+      </w:r>
+      <w:r>
+        <w:rPr>
+          <w:rtl w:val="0"/>
+        </w:rPr>
+      </w:r>
+    </w:p>
+    <w:p>
+      <w:pPr>
+        <w:widowControl w:val="0"/>
+        <w:spacing w:before="17.3248291015625" w:line="245.35637855529785" w:lineRule="auto"/>
+        <w:ind w:left="33.92005920410156" w:right="-330" w:firstLine="0"/>
+        <w:rPr>
+          <w:rFonts w:ascii="Garamond" w:cs="Garamond" w:eastAsia="Garamond" w:hAnsi="Garamond"/>
+        </w:rPr>
+      </w:pPr>
+      <w:r>
+        <w:rPr>
+          <w:rtl w:val="0"/>
+        </w:rPr>
+      </w:r>
+    </w:p>
+    <w:p>
+      <w:pPr>
+        <w:widowControl w:val="0"/>
+        <w:spacing w:before="38.7548828125" w:line="240" w:lineRule="auto"/>
+        <w:ind w:right="-330"/>
+        <w:rPr>
+          <w:rFonts w:ascii="Garamond" w:cs="Garamond" w:eastAsia="Garamond" w:hAnsi="Garamond"/>
+        </w:rPr>
+      </w:pPr>
+      <w:r>
+        <w:rPr>
+          <w:rFonts w:ascii="Garamond" w:cs="Garamond" w:eastAsia="Garamond" w:hAnsi="Garamond"/>
+          <w:b w:val="1"/>
           <w:rtl w:val="0"/>
         </w:rPr>
         <w:t xml:space="preserve">Hendrickson </w:t>
@@ -933,16 +975,6 @@
       <w:r>
         <w:rPr>
           <w:rFonts w:ascii="Garamond" w:cs="Garamond" w:eastAsia="Garamond" w:hAnsi="Garamond"/>
-          <w:b w:val="0"/>
-          <w:i w:val="0"/>
-          <w:smallCaps w:val="0"/>
-          <w:strike w:val="0"/>
-          <w:color w:val="000000"/>
-          <w:sz w:val="22"/>
-          <w:szCs w:val="22"/>
-          <w:u w:val="none"/>
-          <w:shd w:fill="auto" w:val="clear"/>
-          <w:vertAlign w:val="baseline"/>
           <w:rtl w:val="0"/>
         </w:rPr>
         <w:t xml:space="preserve">| Woodridge, IL </w:t>
@@ -955,24 +987,20 @@
         <w:tab/>
         <w:tab/>
         <w:tab/>
-        <w:t xml:space="preserve">        Nov 2024 – Present </w:t>
-      </w:r>
-      <w:r>
-        <w:rPr>
-          <w:rFonts w:ascii="Garamond" w:cs="Garamond" w:eastAsia="Garamond" w:hAnsi="Garamond"/>
-          <w:b w:val="1"/>
-          <w:i w:val="0"/>
-          <w:smallCaps w:val="0"/>
-          <w:strike w:val="0"/>
-          <w:color w:val="000000"/>
-          <w:sz w:val="22"/>
-          <w:szCs w:val="22"/>
-          <w:u w:val="none"/>
-          <w:shd w:fill="auto" w:val="clear"/>
-          <w:vertAlign w:val="baseline"/>
-          <w:rtl w:val="0"/>
-        </w:rPr>
-        <w:t xml:space="preserve">IT Intern </w:t>
+        <w:t xml:space="preserve">           Nov 2024 – Aug 2025 </w:t>
+      </w:r>
+      <w:r>
+        <w:rPr>
+          <w:rFonts w:ascii="Garamond" w:cs="Garamond" w:eastAsia="Garamond" w:hAnsi="Garamond"/>
+          <w:b w:val="1"/>
+          <w:rtl w:val="0"/>
+        </w:rPr>
+        <w:t xml:space="preserve">IT Intern</w:t>
+      </w:r>
+      <w:r>
+        <w:rPr>
+          <w:rtl w:val="0"/>
+        </w:rPr>
       </w:r>
     </w:p>
     <w:p>
@@ -990,20 +1018,10 @@
         </w:pBdr>
         <w:shd w:fill="auto" w:val="clear"/>
         <w:spacing w:after="0" w:before="17.3248291015625" w:line="245.35637855529785" w:lineRule="auto"/>
-        <w:ind w:left="33.92005920410156" w:right="622.828369140625" w:firstLine="0"/>
+        <w:ind w:left="33.92005920410156" w:right="-330" w:firstLine="0"/>
         <w:jc w:val="left"/>
         <w:rPr>
           <w:rFonts w:ascii="Garamond" w:cs="Garamond" w:eastAsia="Garamond" w:hAnsi="Garamond"/>
-          <w:b w:val="0"/>
-          <w:i w:val="0"/>
-          <w:smallCaps w:val="0"/>
-          <w:strike w:val="0"/>
-          <w:color w:val="000000"/>
-          <w:sz w:val="22"/>
-          <w:szCs w:val="22"/>
-          <w:u w:val="none"/>
-          <w:shd w:fill="auto" w:val="clear"/>
-          <w:vertAlign w:val="baseline"/>
         </w:rPr>
       </w:pPr>
       <w:r>
@@ -1042,7 +1060,7 @@
         <w:tab/>
         <w:tab/>
         <w:tab/>
-        <w:t xml:space="preserve">  </w:t>
+        <w:t xml:space="preserve">                  </w:t>
       </w:r>
       <w:r>
         <w:rPr>
@@ -1077,6 +1095,11 @@
           <w:rtl w:val="0"/>
         </w:rPr>
         <w:t xml:space="preserve">Created dashboards using PowerBI for business process owners and support data validation within the ERP data hub. </w:t>
+      </w:r>
+      <w:r>
+        <w:rPr>
+          <w:rtl w:val="0"/>
+        </w:rPr>
       </w:r>
     </w:p>
     <w:p>
@@ -1093,25 +1116,52 @@
           <w:between w:space="0" w:sz="0" w:val="nil"/>
         </w:pBdr>
         <w:shd w:fill="auto" w:val="clear"/>
-        <w:spacing w:after="0" w:before="351.234130859375" w:line="239.6912384033203" w:lineRule="auto"/>
-        <w:ind w:left="24.640045166015625" w:right="31.74560546875" w:firstLine="2.4199676513671875"/>
+        <w:spacing w:after="0" w:before="17.3248291015625" w:line="245.35637855529785" w:lineRule="auto"/>
+        <w:ind w:left="33.92005920410156" w:right="-330" w:firstLine="0"/>
         <w:jc w:val="left"/>
         <w:rPr>
           <w:rFonts w:ascii="Garamond" w:cs="Garamond" w:eastAsia="Garamond" w:hAnsi="Garamond"/>
-          <w:b w:val="1"/>
-          <w:i w:val="0"/>
-          <w:smallCaps w:val="0"/>
-          <w:strike w:val="0"/>
-          <w:color w:val="000000"/>
-          <w:sz w:val="22"/>
-          <w:szCs w:val="22"/>
-          <w:u w:val="none"/>
-          <w:shd w:fill="auto" w:val="clear"/>
-          <w:vertAlign w:val="baseline"/>
         </w:rPr>
       </w:pPr>
       <w:r>
         <w:rPr>
+          <w:rtl w:val="0"/>
+        </w:rPr>
+      </w:r>
+    </w:p>
+    <w:p>
+      <w:pPr>
+        <w:keepNext w:val="0"/>
+        <w:keepLines w:val="0"/>
+        <w:pageBreakBefore w:val="0"/>
+        <w:widowControl w:val="0"/>
+        <w:pBdr>
+          <w:top w:space="0" w:sz="0" w:val="nil"/>
+          <w:left w:space="0" w:sz="0" w:val="nil"/>
+          <w:bottom w:space="0" w:sz="0" w:val="nil"/>
+          <w:right w:space="0" w:sz="0" w:val="nil"/>
+          <w:between w:space="0" w:sz="0" w:val="nil"/>
+        </w:pBdr>
+        <w:shd w:fill="auto" w:val="clear"/>
+        <w:spacing w:after="0" w:before="17.3248291015625" w:line="245.35637855529785" w:lineRule="auto"/>
+        <w:ind w:left="33.92005920410156" w:right="-330" w:firstLine="0"/>
+        <w:jc w:val="left"/>
+        <w:rPr>
+          <w:rFonts w:ascii="Garamond" w:cs="Garamond" w:eastAsia="Garamond" w:hAnsi="Garamond"/>
+          <w:b w:val="1"/>
+          <w:i w:val="0"/>
+          <w:smallCaps w:val="0"/>
+          <w:strike w:val="0"/>
+          <w:color w:val="000000"/>
+          <w:sz w:val="22"/>
+          <w:szCs w:val="22"/>
+          <w:u w:val="none"/>
+          <w:shd w:fill="auto" w:val="clear"/>
+          <w:vertAlign w:val="baseline"/>
+        </w:rPr>
+      </w:pPr>
+      <w:r>
+        <w:rPr>
           <w:rFonts w:ascii="Garamond" w:cs="Garamond" w:eastAsia="Garamond" w:hAnsi="Garamond"/>
           <w:b w:val="1"/>
           <w:i w:val="0"/>
@@ -1130,35 +1180,42 @@
       <w:r>
         <w:rPr>
           <w:rFonts w:ascii="Garamond" w:cs="Garamond" w:eastAsia="Garamond" w:hAnsi="Garamond"/>
-          <w:b w:val="0"/>
-          <w:i w:val="0"/>
-          <w:smallCaps w:val="0"/>
-          <w:strike w:val="0"/>
-          <w:color w:val="000000"/>
-          <w:sz w:val="22"/>
-          <w:szCs w:val="22"/>
-          <w:u w:val="none"/>
-          <w:shd w:fill="auto" w:val="clear"/>
-          <w:vertAlign w:val="baseline"/>
-          <w:rtl w:val="0"/>
-        </w:rPr>
-        <w:t xml:space="preserve">| Orland Park, IL </w:t>
-        <w:tab/>
-        <w:tab/>
-        <w:tab/>
-        <w:tab/>
-        <w:tab/>
-        <w:tab/>
-        <w:tab/>
-        <w:tab/>
-        <w:tab/>
-      </w:r>
-      <w:r>
-        <w:rPr>
-          <w:rFonts w:ascii="Garamond" w:cs="Garamond" w:eastAsia="Garamond" w:hAnsi="Garamond"/>
-          <w:rtl w:val="0"/>
-        </w:rPr>
-        <w:t xml:space="preserve">        </w:t>
+          <w:rtl w:val="0"/>
+        </w:rPr>
+        <w:t xml:space="preserve">| </w:t>
+      </w:r>
+      <w:r>
+        <w:rPr>
+          <w:rFonts w:ascii="Garamond" w:cs="Garamond" w:eastAsia="Garamond" w:hAnsi="Garamond"/>
+          <w:b w:val="0"/>
+          <w:i w:val="0"/>
+          <w:smallCaps w:val="0"/>
+          <w:strike w:val="0"/>
+          <w:color w:val="000000"/>
+          <w:sz w:val="22"/>
+          <w:szCs w:val="22"/>
+          <w:u w:val="none"/>
+          <w:shd w:fill="auto" w:val="clear"/>
+          <w:vertAlign w:val="baseline"/>
+          <w:rtl w:val="0"/>
+        </w:rPr>
+        <w:t xml:space="preserve">Orland Park, IL </w:t>
+        <w:tab/>
+        <w:tab/>
+        <w:tab/>
+        <w:tab/>
+        <w:tab/>
+        <w:tab/>
+        <w:tab/>
+        <w:tab/>
+        <w:tab/>
+      </w:r>
+      <w:r>
+        <w:rPr>
+          <w:rFonts w:ascii="Garamond" w:cs="Garamond" w:eastAsia="Garamond" w:hAnsi="Garamond"/>
+          <w:rtl w:val="0"/>
+        </w:rPr>
+        <w:t xml:space="preserve">               </w:t>
       </w:r>
       <w:r>
         <w:rPr>
@@ -1210,7 +1267,7 @@
         </w:pBdr>
         <w:shd w:fill="auto" w:val="clear"/>
         <w:spacing w:after="0" w:before="50.5194091796875" w:line="272.61817932128906" w:lineRule="auto"/>
-        <w:ind w:left="33.92005920410156" w:right="1762.6263427734375" w:firstLine="0"/>
+        <w:ind w:left="33.92005920410156" w:right="-330" w:firstLine="0"/>
         <w:jc w:val="left"/>
         <w:rPr>
           <w:rFonts w:ascii="Garamond" w:cs="Garamond" w:eastAsia="Garamond" w:hAnsi="Garamond"/>
@@ -1258,21 +1315,44 @@
           <w:vertAlign w:val="baseline"/>
           <w:rtl w:val="0"/>
         </w:rPr>
-        <w:t xml:space="preserve">Developed a full-stack application for a local business, enhancing their online presence and functionality. </w:t>
-      </w:r>
-      <w:r>
-        <w:rPr>
-          <w:rFonts w:ascii="Garamond" w:cs="Garamond" w:eastAsia="Garamond" w:hAnsi="Garamond"/>
-          <w:b w:val="0"/>
-          <w:i w:val="0"/>
-          <w:smallCaps w:val="0"/>
-          <w:strike w:val="0"/>
-          <w:color w:val="000000"/>
+        <w:t xml:space="preserve">Developed a full-stack application for a local business, enhancing their online presence and </w:t>
+      </w:r>
+      <w:r>
+        <w:rPr>
+          <w:rFonts w:ascii="Garamond" w:cs="Garamond" w:eastAsia="Garamond" w:hAnsi="Garamond"/>
+          <w:rtl w:val="0"/>
+        </w:rPr>
+        <w:t xml:space="preserve">fu</w:t>
+      </w:r>
+      <w:r>
+        <w:rPr>
+          <w:rFonts w:ascii="Garamond" w:cs="Garamond" w:eastAsia="Garamond" w:hAnsi="Garamond"/>
+          <w:b w:val="0"/>
+          <w:i w:val="0"/>
+          <w:smallCaps w:val="0"/>
+          <w:strike w:val="0"/>
+          <w:color w:val="000000"/>
+          <w:sz w:val="22"/>
+          <w:szCs w:val="22"/>
+          <w:u w:val="none"/>
+          <w:shd w:fill="auto" w:val="clear"/>
+          <w:vertAlign w:val="baseline"/>
+          <w:rtl w:val="0"/>
+        </w:rPr>
+        <w:t xml:space="preserve">nctionality</w:t>
+      </w:r>
+      <w:r>
+        <w:rPr>
+          <w:rFonts w:ascii="Garamond" w:cs="Garamond" w:eastAsia="Garamond" w:hAnsi="Garamond"/>
+          <w:rtl w:val="0"/>
+        </w:rPr>
+        <w:t xml:space="preserve">                                      </w:t>
+      </w:r>
+      <w:r>
+        <w:rPr>
+          <w:rFonts w:ascii="Garamond" w:cs="Garamond" w:eastAsia="Garamond" w:hAnsi="Garamond"/>
           <w:sz w:val="18"/>
           <w:szCs w:val="18"/>
-          <w:u w:val="none"/>
-          <w:shd w:fill="auto" w:val="clear"/>
-          <w:vertAlign w:val="baseline"/>
           <w:rtl w:val="0"/>
         </w:rPr>
         <w:t xml:space="preserve">● </w:t>
@@ -1293,188 +1373,6 @@
           <w:rtl w:val="0"/>
         </w:rPr>
         <w:t xml:space="preserve">Collaborated with the client to gather requirements and ensure the application met their needs. </w:t>
-      </w:r>
-    </w:p>
-    <w:p>
-      <w:pPr>
-        <w:keepNext w:val="0"/>
-        <w:keepLines w:val="0"/>
-        <w:pageBreakBefore w:val="0"/>
-        <w:widowControl w:val="0"/>
-        <w:pBdr>
-          <w:top w:space="0" w:sz="0" w:val="nil"/>
-          <w:left w:space="0" w:sz="0" w:val="nil"/>
-          <w:bottom w:space="0" w:sz="0" w:val="nil"/>
-          <w:right w:space="0" w:sz="0" w:val="nil"/>
-          <w:between w:space="0" w:sz="0" w:val="nil"/>
-        </w:pBdr>
-        <w:shd w:fill="auto" w:val="clear"/>
-        <w:spacing w:after="0" w:before="313.3599853515625" w:line="239.01678085327148" w:lineRule="auto"/>
-        <w:ind w:left="26.180038452148438" w:right="23.12255859375" w:hanging="3.5199737548828125"/>
-        <w:jc w:val="left"/>
-        <w:rPr>
-          <w:rFonts w:ascii="Garamond" w:cs="Garamond" w:eastAsia="Garamond" w:hAnsi="Garamond"/>
-          <w:b w:val="1"/>
-          <w:i w:val="0"/>
-          <w:smallCaps w:val="0"/>
-          <w:strike w:val="0"/>
-          <w:color w:val="000000"/>
-          <w:sz w:val="22"/>
-          <w:szCs w:val="22"/>
-          <w:u w:val="none"/>
-          <w:shd w:fill="auto" w:val="clear"/>
-          <w:vertAlign w:val="baseline"/>
-        </w:rPr>
-      </w:pPr>
-      <w:r>
-        <w:rPr>
-          <w:rFonts w:ascii="Garamond" w:cs="Garamond" w:eastAsia="Garamond" w:hAnsi="Garamond"/>
-          <w:b w:val="1"/>
-          <w:i w:val="0"/>
-          <w:smallCaps w:val="0"/>
-          <w:strike w:val="0"/>
-          <w:color w:val="000000"/>
-          <w:sz w:val="22"/>
-          <w:szCs w:val="22"/>
-          <w:u w:val="none"/>
-          <w:shd w:fill="auto" w:val="clear"/>
-          <w:vertAlign w:val="baseline"/>
-          <w:rtl w:val="0"/>
-        </w:rPr>
-        <w:t xml:space="preserve">Mariano’s </w:t>
-      </w:r>
-      <w:r>
-        <w:rPr>
-          <w:rFonts w:ascii="Garamond" w:cs="Garamond" w:eastAsia="Garamond" w:hAnsi="Garamond"/>
-          <w:b w:val="0"/>
-          <w:i w:val="0"/>
-          <w:smallCaps w:val="0"/>
-          <w:strike w:val="0"/>
-          <w:color w:val="000000"/>
-          <w:sz w:val="22"/>
-          <w:szCs w:val="22"/>
-          <w:u w:val="none"/>
-          <w:shd w:fill="auto" w:val="clear"/>
-          <w:vertAlign w:val="baseline"/>
-          <w:rtl w:val="0"/>
-        </w:rPr>
-        <w:t xml:space="preserve">| Orland Park, IL </w:t>
-        <w:tab/>
-        <w:tab/>
-      </w:r>
-      <w:r>
-        <w:rPr>
-          <w:rFonts w:ascii="Garamond" w:cs="Garamond" w:eastAsia="Garamond" w:hAnsi="Garamond"/>
-          <w:rtl w:val="0"/>
-        </w:rPr>
-        <w:tab/>
-        <w:tab/>
-        <w:tab/>
-        <w:tab/>
-        <w:tab/>
-        <w:tab/>
-        <w:tab/>
-        <w:t xml:space="preserve">    </w:t>
-      </w:r>
-      <w:r>
-        <w:rPr>
-          <w:rFonts w:ascii="Garamond" w:cs="Garamond" w:eastAsia="Garamond" w:hAnsi="Garamond"/>
-          <w:b w:val="0"/>
-          <w:i w:val="0"/>
-          <w:smallCaps w:val="0"/>
-          <w:strike w:val="0"/>
-          <w:color w:val="000000"/>
-          <w:sz w:val="22"/>
-          <w:szCs w:val="22"/>
-          <w:u w:val="none"/>
-          <w:shd w:fill="auto" w:val="clear"/>
-          <w:vertAlign w:val="baseline"/>
-          <w:rtl w:val="0"/>
-        </w:rPr>
-        <w:t xml:space="preserve">May 2022 – Nov 2024 </w:t>
-      </w:r>
-      <w:r>
-        <w:rPr>
-          <w:rFonts w:ascii="Garamond" w:cs="Garamond" w:eastAsia="Garamond" w:hAnsi="Garamond"/>
-          <w:b w:val="1"/>
-          <w:i w:val="0"/>
-          <w:smallCaps w:val="0"/>
-          <w:strike w:val="0"/>
-          <w:color w:val="000000"/>
-          <w:sz w:val="22"/>
-          <w:szCs w:val="22"/>
-          <w:u w:val="none"/>
-          <w:shd w:fill="auto" w:val="clear"/>
-          <w:vertAlign w:val="baseline"/>
-          <w:rtl w:val="0"/>
-        </w:rPr>
-        <w:t xml:space="preserve">Bakery Clerk </w:t>
-      </w:r>
-    </w:p>
-    <w:p>
-      <w:pPr>
-        <w:keepNext w:val="0"/>
-        <w:keepLines w:val="0"/>
-        <w:pageBreakBefore w:val="0"/>
-        <w:widowControl w:val="0"/>
-        <w:pBdr>
-          <w:top w:space="0" w:sz="0" w:val="nil"/>
-          <w:left w:space="0" w:sz="0" w:val="nil"/>
-          <w:bottom w:space="0" w:sz="0" w:val="nil"/>
-          <w:right w:space="0" w:sz="0" w:val="nil"/>
-          <w:between w:space="0" w:sz="0" w:val="nil"/>
-        </w:pBdr>
-        <w:shd w:fill="auto" w:val="clear"/>
-        <w:spacing w:after="0" w:before="51.1376953125" w:line="240" w:lineRule="auto"/>
-        <w:ind w:left="33.92005920410156" w:right="0" w:firstLine="0"/>
-        <w:jc w:val="left"/>
-        <w:rPr>
-          <w:rFonts w:ascii="Garamond" w:cs="Garamond" w:eastAsia="Garamond" w:hAnsi="Garamond"/>
-          <w:b w:val="0"/>
-          <w:i w:val="0"/>
-          <w:smallCaps w:val="0"/>
-          <w:strike w:val="0"/>
-          <w:color w:val="000000"/>
-          <w:sz w:val="22"/>
-          <w:szCs w:val="22"/>
-          <w:u w:val="none"/>
-          <w:shd w:fill="auto" w:val="clear"/>
-          <w:vertAlign w:val="baseline"/>
-        </w:rPr>
-      </w:pPr>
-      <w:r>
-        <w:rPr>
-          <w:rFonts w:ascii="Garamond" w:cs="Garamond" w:eastAsia="Garamond" w:hAnsi="Garamond"/>
-          <w:b w:val="0"/>
-          <w:i w:val="0"/>
-          <w:smallCaps w:val="0"/>
-          <w:strike w:val="0"/>
-          <w:color w:val="000000"/>
-          <w:sz w:val="18"/>
-          <w:szCs w:val="18"/>
-          <w:u w:val="none"/>
-          <w:shd w:fill="auto" w:val="clear"/>
-          <w:vertAlign w:val="baseline"/>
-          <w:rtl w:val="0"/>
-        </w:rPr>
-        <w:t xml:space="preserve">● </w:t>
-      </w:r>
-      <w:r>
-        <w:rPr>
-          <w:rFonts w:ascii="Garamond" w:cs="Garamond" w:eastAsia="Garamond" w:hAnsi="Garamond"/>
-          <w:b w:val="0"/>
-          <w:i w:val="0"/>
-          <w:smallCaps w:val="0"/>
-          <w:strike w:val="0"/>
-          <w:color w:val="000000"/>
-          <w:sz w:val="22"/>
-          <w:szCs w:val="22"/>
-          <w:u w:val="none"/>
-          <w:shd w:fill="auto" w:val="clear"/>
-          <w:vertAlign w:val="baseline"/>
-          <w:rtl w:val="0"/>
-        </w:rPr>
-        <w:t xml:space="preserve">Managed 28-32 hours of work per week during the school year, demonstrating time management and dedication. </w:t>
       </w:r>
     </w:p>
     <w:p>
@@ -1492,7 +1390,7 @@
         </w:pBdr>
         <w:shd w:fill="auto" w:val="clear"/>
         <w:spacing w:after="0" w:before="349.168701171875" w:line="240" w:lineRule="auto"/>
-        <w:ind w:left="18.260040283203125" w:right="0" w:firstLine="0"/>
+        <w:ind w:left="18.260040283203125" w:right="-330" w:firstLine="0"/>
         <w:jc w:val="left"/>
         <w:rPr>
           <w:rFonts w:ascii="Garamond" w:cs="Garamond" w:eastAsia="Garamond" w:hAnsi="Garamond"/>
@@ -1558,7 +1456,7 @@
         </w:pBdr>
         <w:shd w:fill="auto" w:val="clear"/>
         <w:spacing w:after="0" w:before="29.0081787109375" w:line="246.59823417663574" w:lineRule="auto"/>
-        <w:ind w:left="33.92005920410156" w:right="1112.901611328125" w:firstLine="0"/>
+        <w:ind w:left="33.92005920410156" w:right="-330" w:firstLine="0"/>
         <w:jc w:val="left"/>
         <w:rPr>
           <w:rFonts w:ascii="Garamond" w:cs="Garamond" w:eastAsia="Garamond" w:hAnsi="Garamond"/>
@@ -1647,7 +1545,7 @@
           <w:vertAlign w:val="baseline"/>
           <w:rtl w:val="0"/>
         </w:rPr>
-        <w:t xml:space="preserve">Tailwind/SCSS, Figma, and Astro.                                   </w:t>
+        <w:t xml:space="preserve">Tailwind/SCSS, Figma, and Astro.                                                   </w:t>
       </w:r>
       <w:r>
         <w:rPr>
@@ -1705,7 +1603,7 @@
           <w:rFonts w:ascii="Garamond" w:cs="Garamond" w:eastAsia="Garamond" w:hAnsi="Garamond"/>
           <w:rtl w:val="0"/>
         </w:rPr>
-        <w:t xml:space="preserve"> and SQL (PostgreSQL and MySQL).</w:t>
+        <w:t xml:space="preserve"> SQL (PostgreSQL and MySQL), and .NET Core.</w:t>
       </w:r>
       <w:r>
         <w:rPr>
@@ -1728,7 +1626,7 @@
         </w:pBdr>
         <w:shd w:fill="auto" w:val="clear"/>
         <w:spacing w:after="0" w:before="30.6646728515625" w:line="240" w:lineRule="auto"/>
-        <w:ind w:left="33.92005920410156" w:right="0" w:firstLine="0"/>
+        <w:ind w:left="33.92005920410156" w:right="-330" w:firstLine="0"/>
         <w:jc w:val="left"/>
         <w:rPr>
           <w:rFonts w:ascii="Garamond" w:cs="Garamond" w:eastAsia="Garamond" w:hAnsi="Garamond"/>
@@ -1835,7 +1733,7 @@
         </w:pBdr>
         <w:shd w:fill="auto" w:val="clear"/>
         <w:spacing w:after="0" w:before="28.2586669921875" w:line="240" w:lineRule="auto"/>
-        <w:ind w:left="33.92005920410156" w:right="0" w:firstLine="0"/>
+        <w:ind w:left="33.92005920410156" w:right="-330" w:firstLine="0"/>
         <w:jc w:val="left"/>
         <w:rPr>
           <w:rFonts w:ascii="Garamond" w:cs="Garamond" w:eastAsia="Garamond" w:hAnsi="Garamond"/>
@@ -1942,7 +1840,7 @@
         </w:pBdr>
         <w:shd w:fill="auto" w:val="clear"/>
         <w:spacing w:after="0" w:before="295.8551025390625" w:line="240" w:lineRule="auto"/>
-        <w:ind w:left="23.32000732421875" w:right="0" w:firstLine="0"/>
+        <w:ind w:left="23.32000732421875" w:right="-330" w:firstLine="0"/>
         <w:jc w:val="left"/>
         <w:rPr>
           <w:rFonts w:ascii="Garamond" w:cs="Garamond" w:eastAsia="Garamond" w:hAnsi="Garamond"/>
@@ -2008,28 +1906,47 @@
         </w:pBdr>
         <w:shd w:fill="auto" w:val="clear"/>
         <w:spacing w:after="0" w:before="30.6646728515625" w:line="244.61291313171387" w:lineRule="auto"/>
-        <w:ind w:left="18.920059204101562" w:right="1.434326171875" w:firstLine="3.7400054931640625"/>
+        <w:ind w:left="18.920059204101562" w:right="-330" w:firstLine="3.7400054931640625"/>
         <w:jc w:val="left"/>
         <w:rPr>
           <w:rFonts w:ascii="Garamond" w:cs="Garamond" w:eastAsia="Garamond" w:hAnsi="Garamond"/>
         </w:rPr>
       </w:pPr>
-      <w:r>
-        <w:rPr>
-          <w:rFonts w:ascii="Garamond" w:cs="Garamond" w:eastAsia="Garamond" w:hAnsi="Garamond"/>
-          <w:b w:val="1"/>
-          <w:i w:val="0"/>
-          <w:smallCaps w:val="0"/>
-          <w:strike w:val="0"/>
-          <w:color w:val="000000"/>
-          <w:sz w:val="22"/>
-          <w:szCs w:val="22"/>
-          <w:u w:val="none"/>
-          <w:shd w:fill="auto" w:val="clear"/>
-          <w:vertAlign w:val="baseline"/>
-          <w:rtl w:val="0"/>
-        </w:rPr>
-        <w:t xml:space="preserve">MMA Scheduler </w:t>
+      <w:hyperlink r:id="rId10">
+        <w:r>
+          <w:rPr>
+            <w:rFonts w:ascii="Garamond" w:cs="Garamond" w:eastAsia="Garamond" w:hAnsi="Garamond"/>
+            <w:b w:val="1"/>
+            <w:i w:val="0"/>
+            <w:smallCaps w:val="0"/>
+            <w:strike w:val="0"/>
+            <w:color w:val="1155cc"/>
+            <w:sz w:val="22"/>
+            <w:szCs w:val="22"/>
+            <w:u w:val="single"/>
+            <w:shd w:fill="auto" w:val="clear"/>
+            <w:vertAlign w:val="baseline"/>
+            <w:rtl w:val="0"/>
+          </w:rPr>
+          <w:t xml:space="preserve">MMA Scheduler</w:t>
+        </w:r>
+      </w:hyperlink>
+      <w:r>
+        <w:rPr>
+          <w:rFonts w:ascii="Garamond" w:cs="Garamond" w:eastAsia="Garamond" w:hAnsi="Garamond"/>
+          <w:b w:val="1"/>
+          <w:i w:val="0"/>
+          <w:smallCaps w:val="0"/>
+          <w:strike w:val="0"/>
+          <w:color w:val="000000"/>
+          <w:sz w:val="22"/>
+          <w:szCs w:val="22"/>
+          <w:u w:val="none"/>
+          <w:shd w:fill="auto" w:val="clear"/>
+          <w:vertAlign w:val="baseline"/>
+          <w:rtl w:val="0"/>
+        </w:rPr>
+        <w:t xml:space="preserve"> </w:t>
       </w:r>
       <w:r>
         <w:rPr>
@@ -2102,24 +2019,48 @@
           <w:i w:val="1"/>
           <w:rtl w:val="0"/>
         </w:rPr>
-        <w:t xml:space="preserve">         </w:t>
-      </w:r>
-      <w:r>
-        <w:rPr>
-          <w:rFonts w:ascii="Garamond" w:cs="Garamond" w:eastAsia="Garamond" w:hAnsi="Garamond"/>
-          <w:b w:val="0"/>
-          <w:i w:val="0"/>
-          <w:smallCaps w:val="0"/>
-          <w:strike w:val="0"/>
-          <w:color w:val="000000"/>
-          <w:sz w:val="22"/>
-          <w:szCs w:val="22"/>
-          <w:u w:val="none"/>
-          <w:shd w:fill="auto" w:val="clear"/>
-          <w:vertAlign w:val="baseline"/>
-          <w:rtl w:val="0"/>
-        </w:rPr>
-        <w:t xml:space="preserve">July 2024 – Present </w:t>
+        <w:t xml:space="preserve">               </w:t>
+      </w:r>
+      <w:r>
+        <w:rPr>
+          <w:rFonts w:ascii="Garamond" w:cs="Garamond" w:eastAsia="Garamond" w:hAnsi="Garamond"/>
+          <w:b w:val="0"/>
+          <w:i w:val="0"/>
+          <w:smallCaps w:val="0"/>
+          <w:strike w:val="0"/>
+          <w:color w:val="000000"/>
+          <w:sz w:val="22"/>
+          <w:szCs w:val="22"/>
+          <w:u w:val="none"/>
+          <w:shd w:fill="auto" w:val="clear"/>
+          <w:vertAlign w:val="baseline"/>
+          <w:rtl w:val="0"/>
+        </w:rPr>
+        <w:t xml:space="preserve">July 2024 –</w:t>
+      </w:r>
+      <w:r>
+        <w:rPr>
+          <w:rFonts w:ascii="Garamond" w:cs="Garamond" w:eastAsia="Garamond" w:hAnsi="Garamond"/>
+          <w:rtl w:val="0"/>
+        </w:rPr>
+        <w:t xml:space="preserve"> </w:t>
+      </w:r>
+      <w:r>
+        <w:rPr>
+          <w:rFonts w:ascii="Garamond" w:cs="Garamond" w:eastAsia="Garamond" w:hAnsi="Garamond"/>
+          <w:b w:val="0"/>
+          <w:i w:val="0"/>
+          <w:smallCaps w:val="0"/>
+          <w:strike w:val="0"/>
+          <w:color w:val="000000"/>
+          <w:sz w:val="22"/>
+          <w:szCs w:val="22"/>
+          <w:u w:val="none"/>
+          <w:shd w:fill="auto" w:val="clear"/>
+          <w:vertAlign w:val="baseline"/>
+          <w:rtl w:val="0"/>
+        </w:rPr>
+        <w:t xml:space="preserve">Present </w:t>
       </w:r>
       <w:r>
         <w:rPr>
@@ -2153,98 +2094,13 @@
           <w:vertAlign w:val="baseline"/>
           <w:rtl w:val="0"/>
         </w:rPr>
-        <w:t xml:space="preserve">Built a comprehensive platform for scheduling and tracking MMA events, including fighter details, match dates, and categories. Aggregates and displays real-time data through web scraping, enabling users to stay updated with upcoming fights. </w:t>
-      </w:r>
-      <w:r>
-        <w:rPr>
-          <w:rFonts w:ascii="Garamond" w:cs="Garamond" w:eastAsia="Garamond" w:hAnsi="Garamond"/>
-          <w:b w:val="1"/>
-          <w:i w:val="0"/>
-          <w:smallCaps w:val="0"/>
-          <w:strike w:val="0"/>
-          <w:color w:val="000000"/>
-          <w:sz w:val="22"/>
-          <w:szCs w:val="22"/>
-          <w:u w:val="none"/>
-          <w:shd w:fill="auto" w:val="clear"/>
-          <w:vertAlign w:val="baseline"/>
-          <w:rtl w:val="0"/>
-        </w:rPr>
-        <w:t xml:space="preserve">Northern Trust Hackathon (3rd Place) </w:t>
-      </w:r>
-      <w:r>
-        <w:rPr>
-          <w:rFonts w:ascii="Garamond" w:cs="Garamond" w:eastAsia="Garamond" w:hAnsi="Garamond"/>
-          <w:b w:val="0"/>
-          <w:i w:val="0"/>
-          <w:smallCaps w:val="0"/>
-          <w:strike w:val="0"/>
-          <w:color w:val="000000"/>
-          <w:sz w:val="22"/>
-          <w:szCs w:val="22"/>
-          <w:u w:val="none"/>
-          <w:shd w:fill="auto" w:val="clear"/>
-          <w:vertAlign w:val="baseline"/>
-          <w:rtl w:val="0"/>
-        </w:rPr>
-        <w:t xml:space="preserve">| </w:t>
-      </w:r>
-      <w:r>
-        <w:rPr>
-          <w:rFonts w:ascii="Garamond" w:cs="Garamond" w:eastAsia="Garamond" w:hAnsi="Garamond"/>
-          <w:b w:val="0"/>
-          <w:i w:val="1"/>
-          <w:smallCaps w:val="0"/>
-          <w:strike w:val="0"/>
-          <w:color w:val="000000"/>
-          <w:sz w:val="22"/>
-          <w:szCs w:val="22"/>
-          <w:u w:val="none"/>
-          <w:shd w:fill="auto" w:val="clear"/>
-          <w:vertAlign w:val="baseline"/>
-          <w:rtl w:val="0"/>
-        </w:rPr>
-        <w:t xml:space="preserve">React, Tailwind, Node.js, Express, Vercel, and Python </w:t>
-        <w:tab/>
-      </w:r>
-      <w:r>
-        <w:rPr>
-          <w:rFonts w:ascii="Garamond" w:cs="Garamond" w:eastAsia="Garamond" w:hAnsi="Garamond"/>
-          <w:i w:val="1"/>
-          <w:rtl w:val="0"/>
-        </w:rPr>
-        <w:t xml:space="preserve">      </w:t>
-      </w:r>
-      <w:r>
-        <w:rPr>
-          <w:rFonts w:ascii="Garamond" w:cs="Garamond" w:eastAsia="Garamond" w:hAnsi="Garamond"/>
-          <w:b w:val="0"/>
-          <w:i w:val="0"/>
-          <w:smallCaps w:val="0"/>
-          <w:strike w:val="0"/>
-          <w:color w:val="000000"/>
-          <w:sz w:val="22"/>
-          <w:szCs w:val="22"/>
-          <w:u w:val="none"/>
-          <w:shd w:fill="auto" w:val="clear"/>
-          <w:vertAlign w:val="baseline"/>
-          <w:rtl w:val="0"/>
-        </w:rPr>
-        <w:t xml:space="preserve">Oct 2024 – Oct 2024 </w:t>
-      </w:r>
-      <w:r>
-        <w:rPr>
-          <w:rFonts w:ascii="Garamond" w:cs="Garamond" w:eastAsia="Garamond" w:hAnsi="Garamond"/>
-          <w:b w:val="0"/>
-          <w:i w:val="0"/>
-          <w:smallCaps w:val="0"/>
-          <w:strike w:val="0"/>
-          <w:color w:val="000000"/>
+        <w:t xml:space="preserve">Built a comprehensive platform for scheduling and tracking MMA events, including fighter details, match dates, and categories.   </w:t>
+      </w:r>
+      <w:r>
+        <w:rPr>
+          <w:rFonts w:ascii="Garamond" w:cs="Garamond" w:eastAsia="Garamond" w:hAnsi="Garamond"/>
           <w:sz w:val="18"/>
           <w:szCs w:val="18"/>
-          <w:u w:val="none"/>
-          <w:shd w:fill="auto" w:val="clear"/>
-          <w:vertAlign w:val="baseline"/>
           <w:rtl w:val="0"/>
         </w:rPr>
         <w:t xml:space="preserve">● </w:t>
@@ -2264,24 +2120,173 @@
           <w:vertAlign w:val="baseline"/>
           <w:rtl w:val="0"/>
         </w:rPr>
+        <w:t xml:space="preserve">Aggregates and displays real-time data through web scraping, enabling users to stay updated with upcoming fights.             </w:t>
+      </w:r>
+      <w:hyperlink r:id="rId11">
+        <w:r>
+          <w:rPr>
+            <w:rFonts w:ascii="Garamond" w:cs="Garamond" w:eastAsia="Garamond" w:hAnsi="Garamond"/>
+            <w:b w:val="1"/>
+            <w:i w:val="0"/>
+            <w:smallCaps w:val="0"/>
+            <w:strike w:val="0"/>
+            <w:color w:val="1155cc"/>
+            <w:sz w:val="22"/>
+            <w:szCs w:val="22"/>
+            <w:u w:val="single"/>
+            <w:shd w:fill="auto" w:val="clear"/>
+            <w:vertAlign w:val="baseline"/>
+            <w:rtl w:val="0"/>
+          </w:rPr>
+          <w:t xml:space="preserve">Northern Trust Hackathon</w:t>
+        </w:r>
+      </w:hyperlink>
+      <w:r>
+        <w:rPr>
+          <w:rFonts w:ascii="Garamond" w:cs="Garamond" w:eastAsia="Garamond" w:hAnsi="Garamond"/>
+          <w:b w:val="1"/>
+          <w:i w:val="0"/>
+          <w:smallCaps w:val="0"/>
+          <w:strike w:val="0"/>
+          <w:color w:val="000000"/>
+          <w:sz w:val="22"/>
+          <w:szCs w:val="22"/>
+          <w:u w:val="none"/>
+          <w:shd w:fill="auto" w:val="clear"/>
+          <w:vertAlign w:val="baseline"/>
+          <w:rtl w:val="0"/>
+        </w:rPr>
+        <w:t xml:space="preserve"> (3rd Place) </w:t>
+      </w:r>
+      <w:r>
+        <w:rPr>
+          <w:rFonts w:ascii="Garamond" w:cs="Garamond" w:eastAsia="Garamond" w:hAnsi="Garamond"/>
+          <w:b w:val="0"/>
+          <w:i w:val="0"/>
+          <w:smallCaps w:val="0"/>
+          <w:strike w:val="0"/>
+          <w:color w:val="000000"/>
+          <w:sz w:val="22"/>
+          <w:szCs w:val="22"/>
+          <w:u w:val="none"/>
+          <w:shd w:fill="auto" w:val="clear"/>
+          <w:vertAlign w:val="baseline"/>
+          <w:rtl w:val="0"/>
+        </w:rPr>
+        <w:t xml:space="preserve">| </w:t>
+      </w:r>
+      <w:r>
+        <w:rPr>
+          <w:rFonts w:ascii="Garamond" w:cs="Garamond" w:eastAsia="Garamond" w:hAnsi="Garamond"/>
+          <w:b w:val="0"/>
+          <w:i w:val="1"/>
+          <w:smallCaps w:val="0"/>
+          <w:strike w:val="0"/>
+          <w:color w:val="000000"/>
+          <w:sz w:val="22"/>
+          <w:szCs w:val="22"/>
+          <w:u w:val="none"/>
+          <w:shd w:fill="auto" w:val="clear"/>
+          <w:vertAlign w:val="baseline"/>
+          <w:rtl w:val="0"/>
+        </w:rPr>
+        <w:t xml:space="preserve">React, Tailwind, Node.js, Express, Vercel, and Python </w:t>
+        <w:tab/>
+      </w:r>
+      <w:r>
+        <w:rPr>
+          <w:rFonts w:ascii="Garamond" w:cs="Garamond" w:eastAsia="Garamond" w:hAnsi="Garamond"/>
+          <w:i w:val="1"/>
+          <w:rtl w:val="0"/>
+        </w:rPr>
+        <w:t xml:space="preserve">            </w:t>
+      </w:r>
+      <w:r>
+        <w:rPr>
+          <w:rFonts w:ascii="Garamond" w:cs="Garamond" w:eastAsia="Garamond" w:hAnsi="Garamond"/>
+          <w:b w:val="0"/>
+          <w:i w:val="0"/>
+          <w:smallCaps w:val="0"/>
+          <w:strike w:val="0"/>
+          <w:color w:val="000000"/>
+          <w:sz w:val="22"/>
+          <w:szCs w:val="22"/>
+          <w:u w:val="none"/>
+          <w:shd w:fill="auto" w:val="clear"/>
+          <w:vertAlign w:val="baseline"/>
+          <w:rtl w:val="0"/>
+        </w:rPr>
+        <w:t xml:space="preserve">Oct 2024 – Oct 2024 </w:t>
+      </w:r>
+      <w:r>
+        <w:rPr>
+          <w:rFonts w:ascii="Garamond" w:cs="Garamond" w:eastAsia="Garamond" w:hAnsi="Garamond"/>
+          <w:b w:val="0"/>
+          <w:i w:val="0"/>
+          <w:smallCaps w:val="0"/>
+          <w:strike w:val="0"/>
+          <w:color w:val="000000"/>
+          <w:sz w:val="18"/>
+          <w:szCs w:val="18"/>
+          <w:u w:val="none"/>
+          <w:shd w:fill="auto" w:val="clear"/>
+          <w:vertAlign w:val="baseline"/>
+          <w:rtl w:val="0"/>
+        </w:rPr>
+        <w:t xml:space="preserve">● </w:t>
+      </w:r>
+      <w:r>
+        <w:rPr>
+          <w:rFonts w:ascii="Garamond" w:cs="Garamond" w:eastAsia="Garamond" w:hAnsi="Garamond"/>
+          <w:b w:val="0"/>
+          <w:i w:val="0"/>
+          <w:smallCaps w:val="0"/>
+          <w:strike w:val="0"/>
+          <w:color w:val="000000"/>
+          <w:sz w:val="22"/>
+          <w:szCs w:val="22"/>
+          <w:u w:val="none"/>
+          <w:shd w:fill="auto" w:val="clear"/>
+          <w:vertAlign w:val="baseline"/>
+          <w:rtl w:val="0"/>
+        </w:rPr>
         <w:t xml:space="preserve">As a group built a site with a currency converter, portfolio simulator, and exchange-rate predictor using an LSTM model. </w:t>
       </w:r>
-      <w:r>
-        <w:rPr>
-          <w:rFonts w:ascii="Garamond" w:cs="Garamond" w:eastAsia="Garamond" w:hAnsi="Garamond"/>
-          <w:b w:val="1"/>
-          <w:i w:val="0"/>
-          <w:smallCaps w:val="0"/>
-          <w:strike w:val="0"/>
-          <w:color w:val="000000"/>
-          <w:sz w:val="22"/>
-          <w:szCs w:val="22"/>
-          <w:u w:val="none"/>
-          <w:shd w:fill="auto" w:val="clear"/>
-          <w:vertAlign w:val="baseline"/>
-          <w:rtl w:val="0"/>
-        </w:rPr>
-        <w:t xml:space="preserve">Freedom Butchers Project </w:t>
+      <w:hyperlink r:id="rId12">
+        <w:r>
+          <w:rPr>
+            <w:rFonts w:ascii="Garamond" w:cs="Garamond" w:eastAsia="Garamond" w:hAnsi="Garamond"/>
+            <w:b w:val="1"/>
+            <w:i w:val="0"/>
+            <w:smallCaps w:val="0"/>
+            <w:strike w:val="0"/>
+            <w:color w:val="1155cc"/>
+            <w:sz w:val="22"/>
+            <w:szCs w:val="22"/>
+            <w:u w:val="single"/>
+            <w:shd w:fill="auto" w:val="clear"/>
+            <w:vertAlign w:val="baseline"/>
+            <w:rtl w:val="0"/>
+          </w:rPr>
+          <w:t xml:space="preserve">Freedom Butchers Project</w:t>
+        </w:r>
+      </w:hyperlink>
+      <w:r>
+        <w:rPr>
+          <w:rFonts w:ascii="Garamond" w:cs="Garamond" w:eastAsia="Garamond" w:hAnsi="Garamond"/>
+          <w:b w:val="1"/>
+          <w:i w:val="0"/>
+          <w:smallCaps w:val="0"/>
+          <w:strike w:val="0"/>
+          <w:color w:val="000000"/>
+          <w:sz w:val="22"/>
+          <w:szCs w:val="22"/>
+          <w:u w:val="none"/>
+          <w:shd w:fill="auto" w:val="clear"/>
+          <w:vertAlign w:val="baseline"/>
+          <w:rtl w:val="0"/>
+        </w:rPr>
+        <w:t xml:space="preserve"> </w:t>
       </w:r>
       <w:r>
         <w:rPr>
@@ -2318,7 +2323,7 @@
         <w:t xml:space="preserve">Astro, Tailwind, ShadCN, Figma, Node.js, Express, and Vercel </w:t>
         <w:tab/>
         <w:tab/>
-        <w:t xml:space="preserve">        </w:t>
+        <w:t xml:space="preserve">              </w:t>
       </w:r>
       <w:r>
         <w:rPr>
@@ -2392,19 +2397,31 @@
         </w:pBdr>
         <w:shd w:fill="auto" w:val="clear"/>
         <w:spacing w:after="0" w:before="30.6646728515625" w:line="244.61291313171387" w:lineRule="auto"/>
-        <w:ind w:left="18.920059204101562" w:right="1.434326171875" w:firstLine="3.7400054931640625"/>
+        <w:ind w:left="18.920059204101562" w:right="-330" w:firstLine="3.7400054931640625"/>
         <w:jc w:val="left"/>
         <w:rPr>
           <w:rFonts w:ascii="Garamond" w:cs="Garamond" w:eastAsia="Garamond" w:hAnsi="Garamond"/>
         </w:rPr>
       </w:pPr>
-      <w:r>
-        <w:rPr>
-          <w:rFonts w:ascii="Garamond" w:cs="Garamond" w:eastAsia="Garamond" w:hAnsi="Garamond"/>
-          <w:b w:val="1"/>
-          <w:rtl w:val="0"/>
-        </w:rPr>
-        <w:t xml:space="preserve">ScarletHacks 2025 Hackathon </w:t>
+      <w:hyperlink r:id="rId13">
+        <w:r>
+          <w:rPr>
+            <w:rFonts w:ascii="Garamond" w:cs="Garamond" w:eastAsia="Garamond" w:hAnsi="Garamond"/>
+            <w:b w:val="1"/>
+            <w:color w:val="1155cc"/>
+            <w:u w:val="single"/>
+            <w:rtl w:val="0"/>
+          </w:rPr>
+          <w:t xml:space="preserve">ScarletHacks 2025 Hackathon</w:t>
+        </w:r>
+      </w:hyperlink>
+      <w:r>
+        <w:rPr>
+          <w:rFonts w:ascii="Garamond" w:cs="Garamond" w:eastAsia="Garamond" w:hAnsi="Garamond"/>
+          <w:b w:val="1"/>
+          <w:rtl w:val="0"/>
+        </w:rPr>
+        <w:t xml:space="preserve"> </w:t>
       </w:r>
       <w:r>
         <w:rPr>
@@ -2422,7 +2439,7 @@
         <w:t xml:space="preserve">Next,js, Supabase, Tailwind, Anthropic AI, and Node.js</w:t>
         <w:tab/>
         <w:tab/>
-        <w:t xml:space="preserve">  </w:t>
+        <w:t xml:space="preserve">        </w:t>
       </w:r>
       <w:r>
         <w:rPr>
@@ -2436,7 +2453,7 @@
       <w:pPr>
         <w:widowControl w:val="0"/>
         <w:spacing w:before="30.6646728515625" w:line="244.61291313171387" w:lineRule="auto"/>
-        <w:ind w:left="18.920059204101562" w:right="1.434326171875" w:firstLine="3.7400054931640625"/>
+        <w:ind w:left="18.920059204101562" w:right="-330" w:firstLine="3.7400054931640625"/>
         <w:rPr>
           <w:rFonts w:ascii="Garamond" w:cs="Garamond" w:eastAsia="Garamond" w:hAnsi="Garamond"/>
         </w:rPr>
@@ -2478,7 +2495,7 @@
         </w:pBdr>
         <w:shd w:fill="auto" w:val="clear"/>
         <w:spacing w:after="0" w:before="326.48162841796875" w:line="240" w:lineRule="auto"/>
-        <w:ind w:left="28.160018920898438" w:right="0" w:firstLine="0"/>
+        <w:ind w:left="28.160018920898438" w:right="-330" w:firstLine="0"/>
         <w:jc w:val="left"/>
         <w:rPr>
           <w:rFonts w:ascii="Garamond" w:cs="Garamond" w:eastAsia="Garamond" w:hAnsi="Garamond"/>
@@ -2544,7 +2561,7 @@
         </w:pBdr>
         <w:shd w:fill="auto" w:val="clear"/>
         <w:spacing w:after="0" w:before="30.71868896484375" w:line="241.34018898010254" w:lineRule="auto"/>
-        <w:ind w:left="33.92005920410156" w:right="2.010498046875" w:firstLine="0"/>
+        <w:ind w:left="33.92005920410156" w:right="-330" w:firstLine="0"/>
         <w:jc w:val="both"/>
         <w:rPr>
           <w:rFonts w:ascii="Garamond" w:cs="Garamond" w:eastAsia="Garamond" w:hAnsi="Garamond"/>
@@ -2617,7 +2634,7 @@
         <w:tab/>
         <w:tab/>
         <w:tab/>
-        <w:t xml:space="preserve">          </w:t>
+        <w:t xml:space="preserve">                </w:t>
       </w:r>
       <w:r>
         <w:rPr>
@@ -2748,7 +2765,7 @@
         <w:tab/>
         <w:tab/>
         <w:tab/>
-        <w:t xml:space="preserve">         </w:t>
+        <w:t xml:space="preserve">               </w:t>
       </w:r>
       <w:r>
         <w:rPr>
@@ -2831,7 +2848,7 @@
           <w:b w:val="1"/>
           <w:rtl w:val="0"/>
         </w:rPr>
-        <w:t xml:space="preserve"> </w:t>
+        <w:t xml:space="preserve">         </w:t>
       </w:r>
       <w:r>
         <w:rPr>
@@ -2976,7 +2993,7 @@
           <w:b w:val="1"/>
           <w:rtl w:val="0"/>
         </w:rPr>
-        <w:t xml:space="preserve">          </w:t>
+        <w:t xml:space="preserve">                </w:t>
       </w:r>
       <w:r>
         <w:rPr>
@@ -3029,7 +3046,7 @@
     <w:name w:val="normal"/>
   </w:style>
   <w:style w:type="table" w:styleId="TableNormal" w:default="1">
-    <w:name w:val="Table Normal"/>
+    <w:name w:val="TableNormal"/>
   </w:style>
   <w:style w:type="paragraph" w:styleId="Heading1">
     <w:name w:val="heading 1"/>

</xml_diff>